<commit_message>
Programa finalizado sin pruebas
</commit_message>
<xml_diff>
--- a/csvofertas/plantilla_cons.docx
+++ b/csvofertas/plantilla_cons.docx
@@ -513,35 +513,17 @@
             </w:r>
           </w:p>
           <w:p>
-            <w:pPr>
+            <w:r>
               <w:rPr>
                 <w:sz w:val="20"/>
                 <w:szCs w:val="20"/>
               </w:rPr>
-            </w:pPr>
-            <w:r>
-              <w:rPr>
-                <w:sz w:val="20"/>
-                <w:szCs w:val="20"/>
-              </w:rPr>
               <w:t>Tel.  {{TEL}}</w:t>
-            </w:r>
-          </w:p>
-          <w:p>
-            <w:r>
-              <w:rPr>
-                <w:sz w:val="20"/>
-                <w:szCs w:val="20"/>
-              </w:rPr>
-              <w:t>E-Mail.  {{MAIL}}</w:t>
             </w:r>
           </w:p>
         </w:tc>
       </w:tr>
     </w:tbl>
-    <w:p/>
-    <w:p/>
-    <w:p/>
     <w:p/>
     <w:sectPr>
       <w:headerReference w:type="even" r:id="rId8"/>

</xml_diff>

<commit_message>
Ajustes de paginado de pedidos y consutas a proveedores y cambio de plantillas
</commit_message>
<xml_diff>
--- a/csvofertas/plantilla_cons.docx
+++ b/csvofertas/plantilla_cons.docx
@@ -5,8 +5,8 @@
     <w:tbl>
       <w:tblPr>
         <w:tblStyle w:val="Tablaconcuadrcula"/>
-        <w:tblpPr w:leftFromText="141" w:rightFromText="141" w:vertAnchor="text" w:horzAnchor="margin" w:tblpY="452"/>
-        <w:tblW w:w="10631" w:type="dxa"/>
+        <w:tblpPr w:leftFromText="141" w:rightFromText="141" w:vertAnchor="text" w:horzAnchor="margin" w:tblpY="-317"/>
+        <w:tblW w:w="10910" w:type="dxa"/>
         <w:tblBorders>
           <w:top w:val="none" w:sz="0" w:space="0" w:color="auto"/>
           <w:left w:val="none" w:sz="0" w:space="0" w:color="auto"/>
@@ -19,11 +19,11 @@
       </w:tblPr>
       <w:tblGrid>
         <w:gridCol w:w="6100"/>
-        <w:gridCol w:w="4531"/>
+        <w:gridCol w:w="4810"/>
       </w:tblGrid>
       <w:tr>
         <w:trPr>
-          <w:trHeight w:val="1765"/>
+          <w:trHeight w:val="567"/>
         </w:trPr>
         <w:tc>
           <w:tcPr>
@@ -35,205 +35,14 @@
                 <w:b/>
                 <w:bCs/>
                 <w:color w:val="FFFFFF" w:themeColor="background1"/>
-                <w:sz w:val="24"/>
-                <w:szCs w:val="24"/>
               </w:rPr>
             </w:pPr>
             <w:r>
               <w:rPr>
-                <w:b/>
-                <w:bCs/>
                 <w:noProof/>
-                <w:color w:val="FFFFFF" w:themeColor="background1"/>
-                <w:sz w:val="24"/>
-                <w:szCs w:val="24"/>
               </w:rPr>
               <w:drawing>
-                <wp:anchor distT="0" distB="0" distL="114300" distR="114300" simplePos="0" relativeHeight="251669504" behindDoc="1" locked="0" layoutInCell="1" allowOverlap="1" wp14:anchorId="38493030" wp14:editId="03FD9DB4">
-                  <wp:simplePos x="0" y="0"/>
-                  <wp:positionH relativeFrom="margin">
-                    <wp:posOffset>-68580</wp:posOffset>
-                  </wp:positionH>
-                  <wp:positionV relativeFrom="paragraph">
-                    <wp:posOffset>4899</wp:posOffset>
-                  </wp:positionV>
-                  <wp:extent cx="3757295" cy="190500"/>
-                  <wp:effectExtent l="0" t="0" r="0" b="0"/>
-                  <wp:wrapNone/>
-                  <wp:docPr id="2" name="Imagen 2"/>
-                  <wp:cNvGraphicFramePr>
-                    <a:graphicFrameLocks xmlns:a="http://schemas.openxmlformats.org/drawingml/2006/main" noChangeAspect="1"/>
-                  </wp:cNvGraphicFramePr>
-                  <a:graphic xmlns:a="http://schemas.openxmlformats.org/drawingml/2006/main">
-                    <a:graphicData uri="http://schemas.openxmlformats.org/drawingml/2006/picture">
-                      <pic:pic xmlns:pic="http://schemas.openxmlformats.org/drawingml/2006/picture">
-                        <pic:nvPicPr>
-                          <pic:cNvPr id="0" name="Picture 1"/>
-                          <pic:cNvPicPr>
-                            <a:picLocks noChangeAspect="1" noChangeArrowheads="1"/>
-                          </pic:cNvPicPr>
-                        </pic:nvPicPr>
-                        <pic:blipFill>
-                          <a:blip r:embed="rId6" cstate="print">
-                            <a:extLst>
-                              <a:ext uri="{28A0092B-C50C-407E-A947-70E740481C1C}">
-                                <a14:useLocalDpi xmlns:a14="http://schemas.microsoft.com/office/drawing/2010/main" val="0"/>
-                              </a:ext>
-                            </a:extLst>
-                          </a:blip>
-                          <a:srcRect/>
-                          <a:stretch>
-                            <a:fillRect/>
-                          </a:stretch>
-                        </pic:blipFill>
-                        <pic:spPr bwMode="auto">
-                          <a:xfrm>
-                            <a:off x="0" y="0"/>
-                            <a:ext cx="3757295" cy="190500"/>
-                          </a:xfrm>
-                          <a:prstGeom prst="rect">
-                            <a:avLst/>
-                          </a:prstGeom>
-                          <a:noFill/>
-                          <a:ln>
-                            <a:noFill/>
-                          </a:ln>
-                        </pic:spPr>
-                      </pic:pic>
-                    </a:graphicData>
-                  </a:graphic>
-                  <wp14:sizeRelH relativeFrom="margin">
-                    <wp14:pctWidth>0</wp14:pctWidth>
-                  </wp14:sizeRelH>
-                  <wp14:sizeRelV relativeFrom="margin">
-                    <wp14:pctHeight>0</wp14:pctHeight>
-                  </wp14:sizeRelV>
-                </wp:anchor>
-              </w:drawing>
-            </w:r>
-            <w:r>
-              <w:rPr>
-                <w:b/>
-                <w:bCs/>
-                <w:noProof/>
-                <w:color w:val="FFFFFF" w:themeColor="background1"/>
-                <w:sz w:val="24"/>
-                <w:szCs w:val="24"/>
-              </w:rPr>
-              <w:t>CONSULTA</w:t>
-            </w:r>
-            <w:r>
-              <w:rPr>
-                <w:b/>
-                <w:bCs/>
-                <w:color w:val="FFFFFF" w:themeColor="background1"/>
-                <w:sz w:val="24"/>
-                <w:szCs w:val="24"/>
-              </w:rPr>
-              <w:t xml:space="preserve"> / </w:t>
-            </w:r>
-            <w:r>
-              <w:rPr>
-                <w:i/>
-                <w:iCs/>
-                <w:color w:val="FFFFFF" w:themeColor="background1"/>
-              </w:rPr>
-              <w:t>ENQUITRY</w:t>
-            </w:r>
-            <w:r>
-              <w:rPr>
-                <w:b/>
-                <w:bCs/>
-                <w:color w:val="FFFFFF" w:themeColor="background1"/>
-                <w:sz w:val="24"/>
-                <w:szCs w:val="24"/>
-              </w:rPr>
-              <w:tab/>
-              <w:t xml:space="preserve">FECHA / </w:t>
-            </w:r>
-            <w:r>
-              <w:rPr>
-                <w:i/>
-                <w:iCs/>
-                <w:color w:val="FFFFFF" w:themeColor="background1"/>
-              </w:rPr>
-              <w:t>DATE</w:t>
-            </w:r>
-          </w:p>
-          <w:p>
-            <w:pPr>
-              <w:spacing w:before="60"/>
-            </w:pPr>
-            <w:r>
-              <w:t xml:space="preserve">             </w:t>
-            </w:r>
-            <w:r>
-              <w:rPr>
-                <w:b/>
-                <w:bCs/>
-              </w:rPr>
-              <w:t>{{</w:t>
-            </w:r>
-            <w:r>
-              <w:rPr>
-                <w:b/>
-                <w:bCs/>
-              </w:rPr>
-              <w:t>CONSULTA</w:t>
-            </w:r>
-            <w:r>
-              <w:rPr>
-                <w:b/>
-                <w:bCs/>
-              </w:rPr>
-              <w:t>}}</w:t>
-            </w:r>
-            <w:r>
-              <w:tab/>
-            </w:r>
-            <w:r>
-              <w:tab/>
-            </w:r>
-            <w:r>
-              <w:tab/>
-            </w:r>
-            <w:r>
-              <w:t xml:space="preserve">  </w:t>
-            </w:r>
-            <w:proofErr w:type="gramStart"/>
-            <w:r>
-              <w:t xml:space="preserve">   </w:t>
-            </w:r>
-            <w:r>
-              <w:rPr>
-                <w:b/>
-                <w:bCs/>
-              </w:rPr>
-              <w:t>{</w:t>
-            </w:r>
-            <w:proofErr w:type="gramEnd"/>
-            <w:r>
-              <w:rPr>
-                <w:b/>
-                <w:bCs/>
-              </w:rPr>
-              <w:t>{FECHA}}</w:t>
-            </w:r>
-          </w:p>
-          <w:p>
-            <w:pPr>
-              <w:rPr>
-                <w:b/>
-                <w:bCs/>
-                <w:color w:val="FFFFFF" w:themeColor="background1"/>
-              </w:rPr>
-            </w:pPr>
-            <w:r>
-              <w:rPr>
-                <w:noProof/>
-              </w:rPr>
-              <w:drawing>
-                <wp:anchor distT="0" distB="0" distL="114300" distR="114300" simplePos="0" relativeHeight="251670528" behindDoc="1" locked="0" layoutInCell="1" allowOverlap="1" wp14:anchorId="61E4E13C" wp14:editId="7268A618">
+                <wp:anchor distT="0" distB="0" distL="114300" distR="114300" simplePos="0" relativeHeight="251659264" behindDoc="1" locked="0" layoutInCell="1" allowOverlap="1" wp14:anchorId="1CA6622D" wp14:editId="36111EA2">
                   <wp:simplePos x="0" y="0"/>
                   <wp:positionH relativeFrom="margin">
                     <wp:posOffset>-68580</wp:posOffset>
@@ -244,7 +53,7 @@
                   <wp:extent cx="3761740" cy="191135"/>
                   <wp:effectExtent l="0" t="0" r="0" b="0"/>
                   <wp:wrapNone/>
-                  <wp:docPr id="3" name="Imagen 3"/>
+                  <wp:docPr id="2" name="Imagen 2"/>
                   <wp:cNvGraphicFramePr>
                     <a:graphicFrameLocks xmlns:a="http://schemas.openxmlformats.org/drawingml/2006/main" noChangeAspect="1"/>
                   </wp:cNvGraphicFramePr>
@@ -258,7 +67,7 @@
                           </pic:cNvPicPr>
                         </pic:nvPicPr>
                         <pic:blipFill>
-                          <a:blip r:embed="rId7" cstate="print">
+                          <a:blip r:embed="rId6" cstate="print">
                             <a:extLst>
                               <a:ext uri="{28A0092B-C50C-407E-A947-70E740481C1C}">
                                 <a14:useLocalDpi xmlns:a14="http://schemas.microsoft.com/office/drawing/2010/main" val="0"/>
@@ -384,13 +193,8 @@
             <w:r>
               <w:t>VALIDEZ</w:t>
             </w:r>
-            <w:proofErr w:type="gramStart"/>
-            <w:r>
-              <w:t xml:space="preserve">}}   </w:t>
-            </w:r>
-            <w:proofErr w:type="gramEnd"/>
-            <w:r>
-              <w:t xml:space="preserve"> </w:t>
+            <w:r>
+              <w:t xml:space="preserve">}}    </w:t>
             </w:r>
             <w:r>
               <w:tab/>
@@ -413,27 +217,21 @@
         </w:tc>
         <w:tc>
           <w:tcPr>
-            <w:tcW w:w="4531" w:type="dxa"/>
+            <w:tcW w:w="4810" w:type="dxa"/>
           </w:tcPr>
           <w:p>
             <w:pPr>
               <w:rPr>
-                <w:b/>
-                <w:bCs/>
-                <w:color w:val="000000" w:themeColor="text1"/>
-                <w:sz w:val="24"/>
-                <w:szCs w:val="24"/>
+                <w:sz w:val="20"/>
+                <w:szCs w:val="20"/>
               </w:rPr>
             </w:pPr>
             <w:r>
               <w:rPr>
-                <w:b/>
-                <w:bCs/>
-                <w:color w:val="000000" w:themeColor="text1"/>
-                <w:sz w:val="24"/>
-                <w:szCs w:val="24"/>
-              </w:rPr>
-              <w:t>{{RSOC}}</w:t>
+                <w:sz w:val="20"/>
+                <w:szCs w:val="20"/>
+              </w:rPr>
+              <w:t>{{DIR}}</w:t>
             </w:r>
           </w:p>
           <w:p>
@@ -448,7 +246,7 @@
                 <w:sz w:val="20"/>
                 <w:szCs w:val="20"/>
               </w:rPr>
-              <w:t>{{EMPRESA}}</w:t>
+              <w:t>{{CP}}  {{POB}}</w:t>
             </w:r>
           </w:p>
           <w:p>
@@ -463,7 +261,7 @@
                 <w:sz w:val="20"/>
                 <w:szCs w:val="20"/>
               </w:rPr>
-              <w:t>{{DIR}}</w:t>
+              <w:t>{{PRO}}</w:t>
             </w:r>
           </w:p>
           <w:p>
@@ -473,46 +271,6 @@
                 <w:szCs w:val="20"/>
               </w:rPr>
             </w:pPr>
-            <w:r>
-              <w:rPr>
-                <w:sz w:val="20"/>
-                <w:szCs w:val="20"/>
-              </w:rPr>
-              <w:t>{{CP</w:t>
-            </w:r>
-            <w:proofErr w:type="gramStart"/>
-            <w:r>
-              <w:rPr>
-                <w:sz w:val="20"/>
-                <w:szCs w:val="20"/>
-              </w:rPr>
-              <w:t>}}  {</w:t>
-            </w:r>
-            <w:proofErr w:type="gramEnd"/>
-            <w:r>
-              <w:rPr>
-                <w:sz w:val="20"/>
-                <w:szCs w:val="20"/>
-              </w:rPr>
-              <w:t>{POB}}</w:t>
-            </w:r>
-          </w:p>
-          <w:p>
-            <w:pPr>
-              <w:rPr>
-                <w:sz w:val="20"/>
-                <w:szCs w:val="20"/>
-              </w:rPr>
-            </w:pPr>
-            <w:r>
-              <w:rPr>
-                <w:sz w:val="20"/>
-                <w:szCs w:val="20"/>
-              </w:rPr>
-              <w:t>{{PRO}}</w:t>
-            </w:r>
-          </w:p>
-          <w:p>
             <w:r>
               <w:rPr>
                 <w:sz w:val="20"/>
@@ -524,14 +282,14 @@
         </w:tc>
       </w:tr>
     </w:tbl>
-    <w:p/>
+    <w:p>
+      <w:pPr>
+        <w:spacing w:line="240" w:lineRule="auto"/>
+      </w:pPr>
+    </w:p>
     <w:sectPr>
-      <w:headerReference w:type="even" r:id="rId8"/>
-      <w:headerReference w:type="default" r:id="rId9"/>
-      <w:footerReference w:type="even" r:id="rId10"/>
-      <w:footerReference w:type="default" r:id="rId11"/>
-      <w:headerReference w:type="first" r:id="rId12"/>
-      <w:footerReference w:type="first" r:id="rId13"/>
+      <w:headerReference w:type="default" r:id="rId7"/>
+      <w:footerReference w:type="default" r:id="rId8"/>
       <w:pgSz w:w="11906" w:h="16838"/>
       <w:pgMar w:top="720" w:right="720" w:bottom="720" w:left="720" w:header="170" w:footer="170" w:gutter="0"/>
       <w:cols w:space="708"/>
@@ -567,16 +325,6 @@
 </file>
 
 <file path=word/footer1.xml><?xml version="1.0" encoding="utf-8"?>
-<w:ftr xmlns:wpc="http://schemas.microsoft.com/office/word/2010/wordprocessingCanvas" xmlns:cx="http://schemas.microsoft.com/office/drawing/2014/chartex" xmlns:cx1="http://schemas.microsoft.com/office/drawing/2015/9/8/chartex" xmlns:cx2="http://schemas.microsoft.com/office/drawing/2015/10/21/chartex" xmlns:cx3="http://schemas.microsoft.com/office/drawing/2016/5/9/chartex" xmlns:cx4="http://schemas.microsoft.com/office/drawing/2016/5/10/chartex" xmlns:cx5="http://schemas.microsoft.com/office/drawing/2016/5/11/chartex" xmlns:cx6="http://schemas.microsoft.com/office/drawing/2016/5/12/chartex" xmlns:cx7="http://schemas.microsoft.com/office/drawing/2016/5/13/chartex" xmlns:cx8="http://schemas.microsoft.com/office/drawing/2016/5/14/chartex" xmlns:mc="http://schemas.openxmlformats.org/markup-compatibility/2006" xmlns:aink="http://schemas.microsoft.com/office/drawing/2016/ink" xmlns:am3d="http://schemas.microsoft.com/office/drawing/2017/model3d" xmlns:o="urn:schemas-microsoft-com:office:office" xmlns:oel="http://schemas.microsoft.com/office/2019/extlst" xmlns:r="http://schemas.openxmlformats.org/officeDocument/2006/relationships" xmlns:m="http://schemas.openxmlformats.org/officeDocument/2006/math" xmlns:v="urn:schemas-microsoft-com:vml" xmlns:wp14="http://schemas.microsoft.com/office/word/2010/wordprocessingDrawing" xmlns:wp="http://schemas.openxmlformats.org/drawingml/2006/wordprocessingDrawing" xmlns:w10="urn:schemas-microsoft-com:office:word" xmlns:w="http://schemas.openxmlformats.org/wordprocessingml/2006/main" xmlns:w14="http://schemas.microsoft.com/office/word/2010/wordml" xmlns:w15="http://schemas.microsoft.com/office/word/2012/wordml" xmlns:w16cex="http://schemas.microsoft.com/office/word/2018/wordml/cex" xmlns:w16cid="http://schemas.microsoft.com/office/word/2016/wordml/cid" xmlns:w16="http://schemas.microsoft.com/office/word/2018/wordml" xmlns:w16sdtdh="http://schemas.microsoft.com/office/word/2020/wordml/sdtdatahash" xmlns:w16se="http://schemas.microsoft.com/office/word/2015/wordml/symex" xmlns:wpg="http://schemas.microsoft.com/office/word/2010/wordprocessingGroup" xmlns:wpi="http://schemas.microsoft.com/office/word/2010/wordprocessingInk" xmlns:wne="http://schemas.microsoft.com/office/word/2006/wordml" xmlns:wps="http://schemas.microsoft.com/office/word/2010/wordprocessingShape" mc:Ignorable="w14 w15 w16se w16cid w16 w16cex w16sdtdh wp14">
-  <w:p>
-    <w:pPr>
-      <w:pStyle w:val="Piedepgina"/>
-    </w:pPr>
-  </w:p>
-</w:ftr>
-</file>
-
-<file path=word/footer2.xml><?xml version="1.0" encoding="utf-8"?>
 <w:ftr xmlns:wpc="http://schemas.microsoft.com/office/word/2010/wordprocessingCanvas" xmlns:cx="http://schemas.microsoft.com/office/drawing/2014/chartex" xmlns:cx1="http://schemas.microsoft.com/office/drawing/2015/9/8/chartex" xmlns:cx2="http://schemas.microsoft.com/office/drawing/2015/10/21/chartex" xmlns:cx3="http://schemas.microsoft.com/office/drawing/2016/5/9/chartex" xmlns:cx4="http://schemas.microsoft.com/office/drawing/2016/5/10/chartex" xmlns:cx5="http://schemas.microsoft.com/office/drawing/2016/5/11/chartex" xmlns:cx6="http://schemas.microsoft.com/office/drawing/2016/5/12/chartex" xmlns:cx7="http://schemas.microsoft.com/office/drawing/2016/5/13/chartex" xmlns:cx8="http://schemas.microsoft.com/office/drawing/2016/5/14/chartex" xmlns:mc="http://schemas.openxmlformats.org/markup-compatibility/2006" xmlns:aink="http://schemas.microsoft.com/office/drawing/2016/ink" xmlns:am3d="http://schemas.microsoft.com/office/drawing/2017/model3d" xmlns:o="urn:schemas-microsoft-com:office:office" xmlns:oel="http://schemas.microsoft.com/office/2019/extlst" xmlns:r="http://schemas.openxmlformats.org/officeDocument/2006/relationships" xmlns:m="http://schemas.openxmlformats.org/officeDocument/2006/math" xmlns:v="urn:schemas-microsoft-com:vml" xmlns:wp14="http://schemas.microsoft.com/office/word/2010/wordprocessingDrawing" xmlns:wp="http://schemas.openxmlformats.org/drawingml/2006/wordprocessingDrawing" xmlns:w10="urn:schemas-microsoft-com:office:word" xmlns:w="http://schemas.openxmlformats.org/wordprocessingml/2006/main" xmlns:w14="http://schemas.microsoft.com/office/word/2010/wordml" xmlns:w15="http://schemas.microsoft.com/office/word/2012/wordml" xmlns:w16cex="http://schemas.microsoft.com/office/word/2018/wordml/cex" xmlns:w16cid="http://schemas.microsoft.com/office/word/2016/wordml/cid" xmlns:w16="http://schemas.microsoft.com/office/word/2018/wordml" xmlns:w16sdtdh="http://schemas.microsoft.com/office/word/2020/wordml/sdtdatahash" xmlns:w16se="http://schemas.microsoft.com/office/word/2015/wordml/symex" xmlns:wpg="http://schemas.microsoft.com/office/word/2010/wordprocessingGroup" xmlns:wpi="http://schemas.microsoft.com/office/word/2010/wordprocessingInk" xmlns:wne="http://schemas.microsoft.com/office/word/2006/wordml" xmlns:wps="http://schemas.microsoft.com/office/word/2010/wordprocessingShape" mc:Ignorable="w14 w15 w16se w16cid w16 w16cex w16sdtdh wp14">
   <w:p>
     <w:pPr>
@@ -668,16 +416,6 @@
 </w:ftr>
 </file>
 
-<file path=word/footer3.xml><?xml version="1.0" encoding="utf-8"?>
-<w:ftr xmlns:wpc="http://schemas.microsoft.com/office/word/2010/wordprocessingCanvas" xmlns:cx="http://schemas.microsoft.com/office/drawing/2014/chartex" xmlns:cx1="http://schemas.microsoft.com/office/drawing/2015/9/8/chartex" xmlns:cx2="http://schemas.microsoft.com/office/drawing/2015/10/21/chartex" xmlns:cx3="http://schemas.microsoft.com/office/drawing/2016/5/9/chartex" xmlns:cx4="http://schemas.microsoft.com/office/drawing/2016/5/10/chartex" xmlns:cx5="http://schemas.microsoft.com/office/drawing/2016/5/11/chartex" xmlns:cx6="http://schemas.microsoft.com/office/drawing/2016/5/12/chartex" xmlns:cx7="http://schemas.microsoft.com/office/drawing/2016/5/13/chartex" xmlns:cx8="http://schemas.microsoft.com/office/drawing/2016/5/14/chartex" xmlns:mc="http://schemas.openxmlformats.org/markup-compatibility/2006" xmlns:aink="http://schemas.microsoft.com/office/drawing/2016/ink" xmlns:am3d="http://schemas.microsoft.com/office/drawing/2017/model3d" xmlns:o="urn:schemas-microsoft-com:office:office" xmlns:oel="http://schemas.microsoft.com/office/2019/extlst" xmlns:r="http://schemas.openxmlformats.org/officeDocument/2006/relationships" xmlns:m="http://schemas.openxmlformats.org/officeDocument/2006/math" xmlns:v="urn:schemas-microsoft-com:vml" xmlns:wp14="http://schemas.microsoft.com/office/word/2010/wordprocessingDrawing" xmlns:wp="http://schemas.openxmlformats.org/drawingml/2006/wordprocessingDrawing" xmlns:w10="urn:schemas-microsoft-com:office:word" xmlns:w="http://schemas.openxmlformats.org/wordprocessingml/2006/main" xmlns:w14="http://schemas.microsoft.com/office/word/2010/wordml" xmlns:w15="http://schemas.microsoft.com/office/word/2012/wordml" xmlns:w16cex="http://schemas.microsoft.com/office/word/2018/wordml/cex" xmlns:w16cid="http://schemas.microsoft.com/office/word/2016/wordml/cid" xmlns:w16="http://schemas.microsoft.com/office/word/2018/wordml" xmlns:w16sdtdh="http://schemas.microsoft.com/office/word/2020/wordml/sdtdatahash" xmlns:w16se="http://schemas.microsoft.com/office/word/2015/wordml/symex" xmlns:wpg="http://schemas.microsoft.com/office/word/2010/wordprocessingGroup" xmlns:wpi="http://schemas.microsoft.com/office/word/2010/wordprocessingInk" xmlns:wne="http://schemas.microsoft.com/office/word/2006/wordml" xmlns:wps="http://schemas.microsoft.com/office/word/2010/wordprocessingShape" mc:Ignorable="w14 w15 w16se w16cid w16 w16cex w16sdtdh wp14">
-  <w:p>
-    <w:pPr>
-      <w:pStyle w:val="Piedepgina"/>
-    </w:pPr>
-  </w:p>
-</w:ftr>
-</file>
-
 <file path=word/footnotes.xml><?xml version="1.0" encoding="utf-8"?>
 <w:footnotes xmlns:wpc="http://schemas.microsoft.com/office/word/2010/wordprocessingCanvas" xmlns:cx="http://schemas.microsoft.com/office/drawing/2014/chartex" xmlns:cx1="http://schemas.microsoft.com/office/drawing/2015/9/8/chartex" xmlns:cx2="http://schemas.microsoft.com/office/drawing/2015/10/21/chartex" xmlns:cx3="http://schemas.microsoft.com/office/drawing/2016/5/9/chartex" xmlns:cx4="http://schemas.microsoft.com/office/drawing/2016/5/10/chartex" xmlns:cx5="http://schemas.microsoft.com/office/drawing/2016/5/11/chartex" xmlns:cx6="http://schemas.microsoft.com/office/drawing/2016/5/12/chartex" xmlns:cx7="http://schemas.microsoft.com/office/drawing/2016/5/13/chartex" xmlns:cx8="http://schemas.microsoft.com/office/drawing/2016/5/14/chartex" xmlns:mc="http://schemas.openxmlformats.org/markup-compatibility/2006" xmlns:aink="http://schemas.microsoft.com/office/drawing/2016/ink" xmlns:am3d="http://schemas.microsoft.com/office/drawing/2017/model3d" xmlns:o="urn:schemas-microsoft-com:office:office" xmlns:oel="http://schemas.microsoft.com/office/2019/extlst" xmlns:r="http://schemas.openxmlformats.org/officeDocument/2006/relationships" xmlns:m="http://schemas.openxmlformats.org/officeDocument/2006/math" xmlns:v="urn:schemas-microsoft-com:vml" xmlns:wp14="http://schemas.microsoft.com/office/word/2010/wordprocessingDrawing" xmlns:wp="http://schemas.openxmlformats.org/drawingml/2006/wordprocessingDrawing" xmlns:w10="urn:schemas-microsoft-com:office:word" xmlns:w="http://schemas.openxmlformats.org/wordprocessingml/2006/main" xmlns:w14="http://schemas.microsoft.com/office/word/2010/wordml" xmlns:w15="http://schemas.microsoft.com/office/word/2012/wordml" xmlns:w16cex="http://schemas.microsoft.com/office/word/2018/wordml/cex" xmlns:w16cid="http://schemas.microsoft.com/office/word/2016/wordml/cid" xmlns:w16="http://schemas.microsoft.com/office/word/2018/wordml" xmlns:w16sdtdh="http://schemas.microsoft.com/office/word/2020/wordml/sdtdatahash" xmlns:w16se="http://schemas.microsoft.com/office/word/2015/wordml/symex" xmlns:wpg="http://schemas.microsoft.com/office/word/2010/wordprocessingGroup" xmlns:wpi="http://schemas.microsoft.com/office/word/2010/wordprocessingInk" xmlns:wne="http://schemas.microsoft.com/office/word/2006/wordml" xmlns:wps="http://schemas.microsoft.com/office/word/2010/wordprocessingShape" mc:Ignorable="w14 w15 w16se w16cid w16 w16cex w16sdtdh wp14">
   <w:footnote w:type="separator" w:id="-1">
@@ -709,30 +447,20 @@
     <w:pPr>
       <w:pStyle w:val="Encabezado"/>
     </w:pPr>
-  </w:p>
-</w:hdr>
-</file>
-
-<file path=word/header2.xml><?xml version="1.0" encoding="utf-8"?>
-<w:hdr xmlns:wpc="http://schemas.microsoft.com/office/word/2010/wordprocessingCanvas" xmlns:cx="http://schemas.microsoft.com/office/drawing/2014/chartex" xmlns:cx1="http://schemas.microsoft.com/office/drawing/2015/9/8/chartex" xmlns:cx2="http://schemas.microsoft.com/office/drawing/2015/10/21/chartex" xmlns:cx3="http://schemas.microsoft.com/office/drawing/2016/5/9/chartex" xmlns:cx4="http://schemas.microsoft.com/office/drawing/2016/5/10/chartex" xmlns:cx5="http://schemas.microsoft.com/office/drawing/2016/5/11/chartex" xmlns:cx6="http://schemas.microsoft.com/office/drawing/2016/5/12/chartex" xmlns:cx7="http://schemas.microsoft.com/office/drawing/2016/5/13/chartex" xmlns:cx8="http://schemas.microsoft.com/office/drawing/2016/5/14/chartex" xmlns:mc="http://schemas.openxmlformats.org/markup-compatibility/2006" xmlns:aink="http://schemas.microsoft.com/office/drawing/2016/ink" xmlns:am3d="http://schemas.microsoft.com/office/drawing/2017/model3d" xmlns:o="urn:schemas-microsoft-com:office:office" xmlns:oel="http://schemas.microsoft.com/office/2019/extlst" xmlns:r="http://schemas.openxmlformats.org/officeDocument/2006/relationships" xmlns:m="http://schemas.openxmlformats.org/officeDocument/2006/math" xmlns:v="urn:schemas-microsoft-com:vml" xmlns:wp14="http://schemas.microsoft.com/office/word/2010/wordprocessingDrawing" xmlns:wp="http://schemas.openxmlformats.org/drawingml/2006/wordprocessingDrawing" xmlns:w10="urn:schemas-microsoft-com:office:word" xmlns:w="http://schemas.openxmlformats.org/wordprocessingml/2006/main" xmlns:w14="http://schemas.microsoft.com/office/word/2010/wordml" xmlns:w15="http://schemas.microsoft.com/office/word/2012/wordml" xmlns:w16cex="http://schemas.microsoft.com/office/word/2018/wordml/cex" xmlns:w16cid="http://schemas.microsoft.com/office/word/2016/wordml/cid" xmlns:w16="http://schemas.microsoft.com/office/word/2018/wordml" xmlns:w16sdtdh="http://schemas.microsoft.com/office/word/2020/wordml/sdtdatahash" xmlns:w16se="http://schemas.microsoft.com/office/word/2015/wordml/symex" xmlns:wpg="http://schemas.microsoft.com/office/word/2010/wordprocessingGroup" xmlns:wpi="http://schemas.microsoft.com/office/word/2010/wordprocessingInk" xmlns:wne="http://schemas.microsoft.com/office/word/2006/wordml" xmlns:wps="http://schemas.microsoft.com/office/word/2010/wordprocessingShape" mc:Ignorable="w14 w15 w16se w16cid w16 w16cex w16sdtdh wp14">
-  <w:p>
-    <w:pPr>
-      <w:pStyle w:val="Encabezado"/>
-    </w:pPr>
     <w:r>
       <w:rPr>
         <w:noProof/>
       </w:rPr>
       <w:drawing>
-        <wp:anchor distT="0" distB="0" distL="114300" distR="114300" simplePos="0" relativeHeight="251658240" behindDoc="0" locked="0" layoutInCell="1" allowOverlap="1" wp14:anchorId="78013963" wp14:editId="4A017A3A">
+        <wp:anchor distT="0" distB="0" distL="114300" distR="114300" simplePos="0" relativeHeight="251658240" behindDoc="0" locked="0" layoutInCell="1" allowOverlap="1" wp14:anchorId="08C3A872" wp14:editId="59C5ABA3">
           <wp:simplePos x="0" y="0"/>
           <wp:positionH relativeFrom="page">
             <wp:align>left</wp:align>
           </wp:positionH>
           <wp:positionV relativeFrom="paragraph">
-            <wp:posOffset>-107950</wp:posOffset>
+            <wp:posOffset>-108585</wp:posOffset>
           </wp:positionV>
-          <wp:extent cx="7571740" cy="1059180"/>
+          <wp:extent cx="7570470" cy="1059180"/>
           <wp:effectExtent l="0" t="0" r="0" b="7620"/>
           <wp:wrapSquare wrapText="bothSides"/>
           <wp:docPr id="4" name="Imagen 4"/>
@@ -743,9 +471,9 @@
             <a:graphicData uri="http://schemas.openxmlformats.org/drawingml/2006/picture">
               <pic:pic xmlns:pic="http://schemas.openxmlformats.org/drawingml/2006/picture">
                 <pic:nvPicPr>
-                  <pic:cNvPr id="4" name="Imagen 4"/>
+                  <pic:cNvPr id="0" name="Picture 1"/>
                   <pic:cNvPicPr>
-                    <a:picLocks noChangeAspect="1"/>
+                    <a:picLocks noChangeAspect="1" noChangeArrowheads="1"/>
                   </pic:cNvPicPr>
                 </pic:nvPicPr>
                 <pic:blipFill>
@@ -764,7 +492,7 @@
                 <pic:spPr bwMode="auto">
                   <a:xfrm>
                     <a:off x="0" y="0"/>
-                    <a:ext cx="7579725" cy="1060264"/>
+                    <a:ext cx="7570470" cy="1059180"/>
                   </a:xfrm>
                   <a:prstGeom prst="rect">
                     <a:avLst/>
@@ -777,21 +505,268 @@
               </pic:pic>
             </a:graphicData>
           </a:graphic>
-          <wp14:sizeRelH relativeFrom="margin">
+          <wp14:sizeRelH relativeFrom="page">
             <wp14:pctWidth>0</wp14:pctWidth>
           </wp14:sizeRelH>
-          <wp14:sizeRelV relativeFrom="margin">
+          <wp14:sizeRelV relativeFrom="page">
             <wp14:pctHeight>0</wp14:pctHeight>
           </wp14:sizeRelV>
         </wp:anchor>
       </w:drawing>
     </w:r>
   </w:p>
-</w:hdr>
-</file>
-
-<file path=word/header3.xml><?xml version="1.0" encoding="utf-8"?>
-<w:hdr xmlns:wpc="http://schemas.microsoft.com/office/word/2010/wordprocessingCanvas" xmlns:cx="http://schemas.microsoft.com/office/drawing/2014/chartex" xmlns:cx1="http://schemas.microsoft.com/office/drawing/2015/9/8/chartex" xmlns:cx2="http://schemas.microsoft.com/office/drawing/2015/10/21/chartex" xmlns:cx3="http://schemas.microsoft.com/office/drawing/2016/5/9/chartex" xmlns:cx4="http://schemas.microsoft.com/office/drawing/2016/5/10/chartex" xmlns:cx5="http://schemas.microsoft.com/office/drawing/2016/5/11/chartex" xmlns:cx6="http://schemas.microsoft.com/office/drawing/2016/5/12/chartex" xmlns:cx7="http://schemas.microsoft.com/office/drawing/2016/5/13/chartex" xmlns:cx8="http://schemas.microsoft.com/office/drawing/2016/5/14/chartex" xmlns:mc="http://schemas.openxmlformats.org/markup-compatibility/2006" xmlns:aink="http://schemas.microsoft.com/office/drawing/2016/ink" xmlns:am3d="http://schemas.microsoft.com/office/drawing/2017/model3d" xmlns:o="urn:schemas-microsoft-com:office:office" xmlns:oel="http://schemas.microsoft.com/office/2019/extlst" xmlns:r="http://schemas.openxmlformats.org/officeDocument/2006/relationships" xmlns:m="http://schemas.openxmlformats.org/officeDocument/2006/math" xmlns:v="urn:schemas-microsoft-com:vml" xmlns:wp14="http://schemas.microsoft.com/office/word/2010/wordprocessingDrawing" xmlns:wp="http://schemas.openxmlformats.org/drawingml/2006/wordprocessingDrawing" xmlns:w10="urn:schemas-microsoft-com:office:word" xmlns:w="http://schemas.openxmlformats.org/wordprocessingml/2006/main" xmlns:w14="http://schemas.microsoft.com/office/word/2010/wordml" xmlns:w15="http://schemas.microsoft.com/office/word/2012/wordml" xmlns:w16cex="http://schemas.microsoft.com/office/word/2018/wordml/cex" xmlns:w16cid="http://schemas.microsoft.com/office/word/2016/wordml/cid" xmlns:w16="http://schemas.microsoft.com/office/word/2018/wordml" xmlns:w16sdtdh="http://schemas.microsoft.com/office/word/2020/wordml/sdtdatahash" xmlns:w16se="http://schemas.microsoft.com/office/word/2015/wordml/symex" xmlns:wpg="http://schemas.microsoft.com/office/word/2010/wordprocessingGroup" xmlns:wpi="http://schemas.microsoft.com/office/word/2010/wordprocessingInk" xmlns:wne="http://schemas.microsoft.com/office/word/2006/wordml" xmlns:wps="http://schemas.microsoft.com/office/word/2010/wordprocessingShape" mc:Ignorable="w14 w15 w16se w16cid w16 w16cex w16sdtdh wp14">
+  <w:tbl>
+    <w:tblPr>
+      <w:tblStyle w:val="Tablaconcuadrcula"/>
+      <w:tblpPr w:leftFromText="141" w:rightFromText="141" w:vertAnchor="text" w:horzAnchor="margin" w:tblpY="452"/>
+      <w:tblW w:w="10910" w:type="dxa"/>
+      <w:tblBorders>
+        <w:top w:val="none" w:sz="0" w:space="0" w:color="auto"/>
+        <w:left w:val="none" w:sz="0" w:space="0" w:color="auto"/>
+        <w:bottom w:val="none" w:sz="0" w:space="0" w:color="auto"/>
+        <w:right w:val="none" w:sz="0" w:space="0" w:color="auto"/>
+        <w:insideH w:val="none" w:sz="0" w:space="0" w:color="auto"/>
+        <w:insideV w:val="none" w:sz="0" w:space="0" w:color="auto"/>
+      </w:tblBorders>
+      <w:tblLook w:val="04A0" w:firstRow="1" w:lastRow="0" w:firstColumn="1" w:lastColumn="0" w:noHBand="0" w:noVBand="1"/>
+    </w:tblPr>
+    <w:tblGrid>
+      <w:gridCol w:w="6100"/>
+      <w:gridCol w:w="4810"/>
+    </w:tblGrid>
+    <w:tr>
+      <w:trPr>
+        <w:trHeight w:val="274"/>
+      </w:trPr>
+      <w:tc>
+        <w:tcPr>
+          <w:tcW w:w="6100" w:type="dxa"/>
+        </w:tcPr>
+        <w:p>
+          <w:pPr>
+            <w:rPr>
+              <w:b/>
+              <w:bCs/>
+              <w:color w:val="FFFFFF" w:themeColor="background1"/>
+              <w:sz w:val="24"/>
+              <w:szCs w:val="24"/>
+            </w:rPr>
+          </w:pPr>
+          <w:r>
+            <w:rPr>
+              <w:b/>
+              <w:bCs/>
+              <w:noProof/>
+              <w:color w:val="FFFFFF" w:themeColor="background1"/>
+              <w:sz w:val="24"/>
+              <w:szCs w:val="24"/>
+            </w:rPr>
+            <w:drawing>
+              <wp:anchor distT="0" distB="0" distL="114300" distR="114300" simplePos="0" relativeHeight="251663360" behindDoc="1" locked="0" layoutInCell="1" allowOverlap="1" wp14:anchorId="40A22909" wp14:editId="280D266C">
+                <wp:simplePos x="0" y="0"/>
+                <wp:positionH relativeFrom="margin">
+                  <wp:posOffset>-68580</wp:posOffset>
+                </wp:positionH>
+                <wp:positionV relativeFrom="paragraph">
+                  <wp:posOffset>4899</wp:posOffset>
+                </wp:positionV>
+                <wp:extent cx="3757295" cy="190500"/>
+                <wp:effectExtent l="0" t="0" r="0" b="0"/>
+                <wp:wrapNone/>
+                <wp:docPr id="10" name="Imagen 10"/>
+                <wp:cNvGraphicFramePr>
+                  <a:graphicFrameLocks xmlns:a="http://schemas.openxmlformats.org/drawingml/2006/main" noChangeAspect="1"/>
+                </wp:cNvGraphicFramePr>
+                <a:graphic xmlns:a="http://schemas.openxmlformats.org/drawingml/2006/main">
+                  <a:graphicData uri="http://schemas.openxmlformats.org/drawingml/2006/picture">
+                    <pic:pic xmlns:pic="http://schemas.openxmlformats.org/drawingml/2006/picture">
+                      <pic:nvPicPr>
+                        <pic:cNvPr id="0" name="Picture 1"/>
+                        <pic:cNvPicPr>
+                          <a:picLocks noChangeAspect="1" noChangeArrowheads="1"/>
+                        </pic:cNvPicPr>
+                      </pic:nvPicPr>
+                      <pic:blipFill>
+                        <a:blip r:embed="rId2" cstate="print">
+                          <a:extLst>
+                            <a:ext uri="{28A0092B-C50C-407E-A947-70E740481C1C}">
+                              <a14:useLocalDpi xmlns:a14="http://schemas.microsoft.com/office/drawing/2010/main" val="0"/>
+                            </a:ext>
+                          </a:extLst>
+                        </a:blip>
+                        <a:srcRect/>
+                        <a:stretch>
+                          <a:fillRect/>
+                        </a:stretch>
+                      </pic:blipFill>
+                      <pic:spPr bwMode="auto">
+                        <a:xfrm>
+                          <a:off x="0" y="0"/>
+                          <a:ext cx="3757295" cy="190500"/>
+                        </a:xfrm>
+                        <a:prstGeom prst="rect">
+                          <a:avLst/>
+                        </a:prstGeom>
+                        <a:noFill/>
+                        <a:ln>
+                          <a:noFill/>
+                        </a:ln>
+                      </pic:spPr>
+                    </pic:pic>
+                  </a:graphicData>
+                </a:graphic>
+                <wp14:sizeRelH relativeFrom="margin">
+                  <wp14:pctWidth>0</wp14:pctWidth>
+                </wp14:sizeRelH>
+                <wp14:sizeRelV relativeFrom="margin">
+                  <wp14:pctHeight>0</wp14:pctHeight>
+                </wp14:sizeRelV>
+              </wp:anchor>
+            </w:drawing>
+          </w:r>
+          <w:r>
+            <w:rPr>
+              <w:b/>
+              <w:bCs/>
+              <w:color w:val="FFFFFF" w:themeColor="background1"/>
+              <w:sz w:val="24"/>
+              <w:szCs w:val="24"/>
+            </w:rPr>
+            <w:t>CONSULTA</w:t>
+          </w:r>
+          <w:r>
+            <w:rPr>
+              <w:b/>
+              <w:bCs/>
+              <w:color w:val="FFFFFF" w:themeColor="background1"/>
+              <w:sz w:val="24"/>
+              <w:szCs w:val="24"/>
+            </w:rPr>
+            <w:t xml:space="preserve"> / </w:t>
+          </w:r>
+          <w:r>
+            <w:rPr>
+              <w:i/>
+              <w:iCs/>
+              <w:color w:val="FFFFFF" w:themeColor="background1"/>
+            </w:rPr>
+            <w:t>ENQUITRY</w:t>
+          </w:r>
+          <w:r>
+            <w:rPr>
+              <w:b/>
+              <w:bCs/>
+              <w:color w:val="FFFFFF" w:themeColor="background1"/>
+              <w:sz w:val="24"/>
+              <w:szCs w:val="24"/>
+            </w:rPr>
+            <w:tab/>
+            <w:t xml:space="preserve">FECHA / </w:t>
+          </w:r>
+          <w:r>
+            <w:rPr>
+              <w:i/>
+              <w:iCs/>
+              <w:color w:val="FFFFFF" w:themeColor="background1"/>
+            </w:rPr>
+            <w:t>DATE</w:t>
+          </w:r>
+        </w:p>
+        <w:p>
+          <w:pPr>
+            <w:spacing w:before="60"/>
+          </w:pPr>
+          <w:r>
+            <w:t xml:space="preserve">             </w:t>
+          </w:r>
+          <w:r>
+            <w:rPr>
+              <w:b/>
+              <w:bCs/>
+            </w:rPr>
+            <w:t>{{</w:t>
+          </w:r>
+          <w:r>
+            <w:rPr>
+              <w:b/>
+              <w:bCs/>
+            </w:rPr>
+            <w:t>CONSULTA</w:t>
+          </w:r>
+          <w:r>
+            <w:rPr>
+              <w:b/>
+              <w:bCs/>
+            </w:rPr>
+            <w:t>}}</w:t>
+          </w:r>
+          <w:r>
+            <w:tab/>
+          </w:r>
+          <w:r>
+            <w:tab/>
+          </w:r>
+          <w:r>
+            <w:tab/>
+            <w:t xml:space="preserve">     </w:t>
+          </w:r>
+          <w:r>
+            <w:rPr>
+              <w:b/>
+              <w:bCs/>
+            </w:rPr>
+            <w:t>{{FECHA}}</w:t>
+          </w:r>
+        </w:p>
+      </w:tc>
+      <w:tc>
+        <w:tcPr>
+          <w:tcW w:w="4810" w:type="dxa"/>
+        </w:tcPr>
+        <w:p>
+          <w:pPr>
+            <w:rPr>
+              <w:b/>
+              <w:bCs/>
+              <w:color w:val="000000" w:themeColor="text1"/>
+              <w:sz w:val="24"/>
+              <w:szCs w:val="24"/>
+            </w:rPr>
+          </w:pPr>
+          <w:r>
+            <w:rPr>
+              <w:b/>
+              <w:bCs/>
+              <w:color w:val="000000" w:themeColor="text1"/>
+              <w:sz w:val="24"/>
+              <w:szCs w:val="24"/>
+            </w:rPr>
+            <w:t>{{RSOC}}</w:t>
+          </w:r>
+        </w:p>
+        <w:p>
+          <w:pPr>
+            <w:rPr>
+              <w:sz w:val="20"/>
+              <w:szCs w:val="20"/>
+            </w:rPr>
+          </w:pPr>
+          <w:r>
+            <w:rPr>
+              <w:sz w:val="20"/>
+              <w:szCs w:val="20"/>
+            </w:rPr>
+            <w:t>{{EMPRESA}}</w:t>
+          </w:r>
+        </w:p>
+      </w:tc>
+    </w:tr>
+  </w:tbl>
+  <w:p>
+    <w:pPr>
+      <w:pStyle w:val="Encabezado"/>
+    </w:pPr>
+  </w:p>
   <w:p>
     <w:pPr>
       <w:pStyle w:val="Encabezado"/>

</xml_diff>